<commit_message>
Agregamos mas a Paralelismo
</commit_message>
<xml_diff>
--- a/Documentación/Informe Final/Informe Final.docx
+++ b/Documentación/Informe Final/Informe Final.docx
@@ -1791,7 +1791,10 @@
         <w:jc w:val="both"/>
       </w:pPr>
       <w:r>
-        <w:t xml:space="preserve">4 </w:t>
+        <w:t>3</w:t>
+      </w:r>
+      <w:r>
+        <w:t xml:space="preserve"> </w:t>
       </w:r>
       <w:proofErr w:type="gramStart"/>
       <w:r>
@@ -1812,7 +1815,31 @@
         <w:jc w:val="both"/>
       </w:pPr>
       <w:r>
-        <w:t xml:space="preserve">4 </w:t>
+        <w:t xml:space="preserve">1 </w:t>
+      </w:r>
+      <w:proofErr w:type="gramStart"/>
+      <w:r>
+        <w:t>Led</w:t>
+      </w:r>
+      <w:proofErr w:type="gramEnd"/>
+      <w:r>
+        <w:t xml:space="preserve"> digital</w:t>
+      </w:r>
+    </w:p>
+    <w:p>
+      <w:pPr>
+        <w:pStyle w:val="Prrafodelista"/>
+        <w:numPr>
+          <w:ilvl w:val="0"/>
+          <w:numId w:val="7"/>
+        </w:numPr>
+        <w:jc w:val="both"/>
+      </w:pPr>
+      <w:r>
+        <w:t>3</w:t>
+      </w:r>
+      <w:r>
+        <w:t xml:space="preserve"> </w:t>
       </w:r>
       <w:proofErr w:type="gramStart"/>
       <w:r>
@@ -3390,37 +3417,23 @@
           <w:b/>
           <w:bCs/>
         </w:rPr>
-        <w:t xml:space="preserve">Diagrama </w:t>
-      </w:r>
-      <w:r>
+        <w:t>Diagrama Físico</w:t>
+      </w:r>
+    </w:p>
+    <w:p>
+      <w:pPr>
+        <w:pStyle w:val="Ttulo2"/>
         <w:rPr>
           <w:b/>
           <w:bCs/>
         </w:rPr>
-        <w:t>Físico</w:t>
-      </w:r>
-    </w:p>
-    <w:p>
-      <w:pPr>
-        <w:pStyle w:val="Ttulo2"/>
+      </w:pPr>
+      <w:r>
         <w:rPr>
           <w:b/>
           <w:bCs/>
         </w:rPr>
-      </w:pPr>
-      <w:r>
-        <w:rPr>
-          <w:b/>
-          <w:bCs/>
-        </w:rPr>
-        <w:t xml:space="preserve">Diagrama </w:t>
-      </w:r>
-      <w:r>
-        <w:rPr>
-          <w:b/>
-          <w:bCs/>
-        </w:rPr>
-        <w:t>Lógico</w:t>
+        <w:t>Diagrama Lógico</w:t>
       </w:r>
     </w:p>
     <w:p>
@@ -3795,7 +3808,15 @@
         <w:jc w:val="both"/>
       </w:pPr>
       <w:r>
-        <w:t>Para realizar el diseño del circuito, se utilizó el Software Fritzing, una herramienta Open-</w:t>
+        <w:t xml:space="preserve">Para realizar el diseño del circuito, se utilizó el Software </w:t>
+      </w:r>
+      <w:proofErr w:type="spellStart"/>
+      <w:r>
+        <w:t>Fritzing</w:t>
+      </w:r>
+      <w:proofErr w:type="spellEnd"/>
+      <w:r>
+        <w:t>, una herramienta Open-</w:t>
       </w:r>
       <w:proofErr w:type="spellStart"/>
       <w:r>
@@ -4102,6 +4123,8 @@
         </w:rPr>
         <w:t>Pasos para que se conecte a la red (falta definir)</w:t>
       </w:r>
+      <w:bookmarkStart w:id="17" w:name="_GoBack"/>
+      <w:bookmarkEnd w:id="17"/>
     </w:p>
     <w:p>
       <w:pPr>
@@ -4264,16 +4287,7 @@
           <w:color w:val="24292E"/>
           <w:lang w:eastAsia="es-ES"/>
         </w:rPr>
-        <w:t xml:space="preserve">, el usuario deberá presionar el </w:t>
-      </w:r>
-      <w:bookmarkStart w:id="17" w:name="_GoBack"/>
-      <w:r>
-        <w:rPr>
-          <w:rFonts w:eastAsia="Times New Roman"/>
-          <w:color w:val="24292E"/>
-          <w:lang w:eastAsia="es-ES"/>
-        </w:rPr>
-        <w:t>botón Prender.</w:t>
+        <w:t>, el usuario deberá presionar el botón Prender.</w:t>
       </w:r>
     </w:p>
     <w:p>
@@ -4360,7 +4374,6 @@
         <w:t>.</w:t>
       </w:r>
     </w:p>
-    <w:bookmarkEnd w:id="17"/>
     <w:p>
       <w:pPr>
         <w:shd w:val="clear" w:color="auto" w:fill="FFFFFF"/>
@@ -6456,7 +6469,7 @@
       </w:pPr>
     </w:pPrDefault>
   </w:docDefaults>
-  <w:latentStyles w:defLockedState="0" w:defUIPriority="99" w:defSemiHidden="0" w:defUnhideWhenUsed="0" w:defQFormat="0" w:count="376">
+  <w:latentStyles w:defLockedState="0" w:defUIPriority="99" w:defSemiHidden="0" w:defUnhideWhenUsed="0" w:defQFormat="0" w:count="377">
     <w:lsdException w:name="Normal" w:uiPriority="0" w:qFormat="1"/>
     <w:lsdException w:name="heading 1" w:uiPriority="9" w:qFormat="1"/>
     <w:lsdException w:name="heading 2" w:semiHidden="1" w:uiPriority="9" w:unhideWhenUsed="1" w:qFormat="1"/>
@@ -6830,6 +6843,7 @@
     <w:lsdException w:name="Hashtag" w:semiHidden="1" w:unhideWhenUsed="1"/>
     <w:lsdException w:name="Unresolved Mention" w:semiHidden="1" w:unhideWhenUsed="1"/>
     <w:lsdException w:name="Smart Link" w:semiHidden="1" w:unhideWhenUsed="1"/>
+    <w:lsdException w:name="Smart Link Error" w:semiHidden="1" w:unhideWhenUsed="1"/>
   </w:latentStyles>
   <w:style w:type="paragraph" w:default="1" w:styleId="Normal">
     <w:name w:val="Normal"/>

</xml_diff>

<commit_message>
Se agrega el nuevo diagrama del circuito
</commit_message>
<xml_diff>
--- a/Documentación/Informe Final/Informe Final.docx
+++ b/Documentación/Informe Final/Informe Final.docx
@@ -3803,37 +3803,132 @@
     </w:p>
     <w:p>
       <w:pPr>
+        <w:rPr>
+          <w:sz w:val="10"/>
+          <w:szCs w:val="10"/>
+        </w:rPr>
+      </w:pPr>
+    </w:p>
+    <w:p>
+      <w:pPr>
         <w:spacing w:after="200"/>
         <w:contextualSpacing w:val="0"/>
         <w:jc w:val="both"/>
       </w:pPr>
       <w:r>
-        <w:t xml:space="preserve">Para realizar el diseño del circuito, se utilizó el Software </w:t>
+        <w:rPr>
+          <w:noProof/>
+        </w:rPr>
+        <w:drawing>
+          <wp:anchor distT="0" distB="0" distL="114300" distR="114300" simplePos="0" relativeHeight="251664384" behindDoc="1" locked="0" layoutInCell="1" allowOverlap="1">
+            <wp:simplePos x="0" y="0"/>
+            <wp:positionH relativeFrom="margin">
+              <wp:posOffset>-441960</wp:posOffset>
+            </wp:positionH>
+            <wp:positionV relativeFrom="paragraph">
+              <wp:posOffset>557530</wp:posOffset>
+            </wp:positionV>
+            <wp:extent cx="6454775" cy="3267075"/>
+            <wp:effectExtent l="152400" t="133350" r="155575" b="180975"/>
+            <wp:wrapTight wrapText="bothSides">
+              <wp:wrapPolygon edited="0">
+                <wp:start x="-510" y="-882"/>
+                <wp:lineTo x="-510" y="22671"/>
+                <wp:lineTo x="22057" y="22671"/>
+                <wp:lineTo x="22057" y="-882"/>
+                <wp:lineTo x="-510" y="-882"/>
+              </wp:wrapPolygon>
+            </wp:wrapTight>
+            <wp:docPr id="4" name="Imagen 4"/>
+            <wp:cNvGraphicFramePr>
+              <a:graphicFrameLocks xmlns:a="http://schemas.openxmlformats.org/drawingml/2006/main" noChangeAspect="1"/>
+            </wp:cNvGraphicFramePr>
+            <a:graphic xmlns:a="http://schemas.openxmlformats.org/drawingml/2006/main">
+              <a:graphicData uri="http://schemas.openxmlformats.org/drawingml/2006/picture">
+                <pic:pic xmlns:pic="http://schemas.openxmlformats.org/drawingml/2006/picture">
+                  <pic:nvPicPr>
+                    <pic:cNvPr id="0" name="Picture 1"/>
+                    <pic:cNvPicPr>
+                      <a:picLocks noChangeAspect="1" noChangeArrowheads="1"/>
+                    </pic:cNvPicPr>
+                  </pic:nvPicPr>
+                  <pic:blipFill>
+                    <a:blip r:embed="rId14">
+                      <a:extLst>
+                        <a:ext uri="{28A0092B-C50C-407E-A947-70E740481C1C}">
+                          <a14:useLocalDpi xmlns:a14="http://schemas.microsoft.com/office/drawing/2010/main" val="0"/>
+                        </a:ext>
+                      </a:extLst>
+                    </a:blip>
+                    <a:srcRect/>
+                    <a:stretch>
+                      <a:fillRect/>
+                    </a:stretch>
+                  </pic:blipFill>
+                  <pic:spPr bwMode="auto">
+                    <a:xfrm>
+                      <a:off x="0" y="0"/>
+                      <a:ext cx="6454775" cy="3267075"/>
+                    </a:xfrm>
+                    <a:prstGeom prst="rect">
+                      <a:avLst/>
+                    </a:prstGeom>
+                    <a:solidFill>
+                      <a:srgbClr val="FFFFFF">
+                        <a:shade val="85000"/>
+                      </a:srgbClr>
+                    </a:solidFill>
+                    <a:ln w="88900" cap="sq">
+                      <a:solidFill>
+                        <a:srgbClr val="FFFFFF"/>
+                      </a:solidFill>
+                      <a:miter lim="800000"/>
+                    </a:ln>
+                    <a:effectLst>
+                      <a:outerShdw blurRad="55000" dist="18000" dir="5400000" algn="tl" rotWithShape="0">
+                        <a:srgbClr val="000000">
+                          <a:alpha val="40000"/>
+                        </a:srgbClr>
+                      </a:outerShdw>
+                    </a:effectLst>
+                  </pic:spPr>
+                </pic:pic>
+              </a:graphicData>
+            </a:graphic>
+            <wp14:sizeRelH relativeFrom="margin">
+              <wp14:pctWidth>0</wp14:pctWidth>
+            </wp14:sizeRelH>
+            <wp14:sizeRelV relativeFrom="margin">
+              <wp14:pctHeight>0</wp14:pctHeight>
+            </wp14:sizeRelV>
+          </wp:anchor>
+        </w:drawing>
+      </w:r>
+      <w:r>
+        <w:t>Para realizar el diseño del circuito</w:t>
+      </w:r>
+      <w:r>
+        <w:t xml:space="preserve">, utilizamos </w:t>
+      </w:r>
+      <w:r>
+        <w:t>Fritzin</w:t>
+      </w:r>
+      <w:r>
+        <w:t xml:space="preserve">g: </w:t>
+      </w:r>
+      <w:r>
+        <w:t>una herramienta Open-</w:t>
       </w:r>
       <w:proofErr w:type="spellStart"/>
       <w:r>
-        <w:t>Fritzing</w:t>
+        <w:t>Source</w:t>
       </w:r>
       <w:proofErr w:type="spellEnd"/>
       <w:r>
-        <w:t>, una herramienta Open-</w:t>
-      </w:r>
-      <w:proofErr w:type="spellStart"/>
-      <w:r>
-        <w:t>Source</w:t>
-      </w:r>
-      <w:proofErr w:type="spellEnd"/>
-      <w:r>
-        <w:t xml:space="preserve">. Para una mejor visualización se han separado en dos partes el circuito, y en cada una se ha incluido tanto la Placa Arduino como la </w:t>
-      </w:r>
-      <w:proofErr w:type="spellStart"/>
-      <w:r>
-        <w:t>Protoboard</w:t>
-      </w:r>
-      <w:proofErr w:type="spellEnd"/>
-      <w:r>
         <w:t>.</w:t>
       </w:r>
+      <w:bookmarkStart w:id="17" w:name="_GoBack"/>
+      <w:bookmarkEnd w:id="17"/>
     </w:p>
     <w:p>
       <w:pPr>
@@ -4123,8 +4218,6 @@
         </w:rPr>
         <w:t>Pasos para que se conecte a la red (falta definir)</w:t>
       </w:r>
-      <w:bookmarkStart w:id="17" w:name="_GoBack"/>
-      <w:bookmarkEnd w:id="17"/>
     </w:p>
     <w:p>
       <w:pPr>
@@ -4617,8 +4710,8 @@
     <w:p/>
     <w:p/>
     <w:sectPr>
-      <w:headerReference w:type="default" r:id="rId14"/>
-      <w:footerReference w:type="default" r:id="rId15"/>
+      <w:headerReference w:type="default" r:id="rId15"/>
+      <w:footerReference w:type="default" r:id="rId16"/>
       <w:pgSz w:w="11906" w:h="16838"/>
       <w:pgMar w:top="1417" w:right="1701" w:bottom="1417" w:left="1701" w:header="708" w:footer="708" w:gutter="0"/>
       <w:pgNumType w:start="1"/>
@@ -6469,7 +6562,7 @@
       </w:pPr>
     </w:pPrDefault>
   </w:docDefaults>
-  <w:latentStyles w:defLockedState="0" w:defUIPriority="99" w:defSemiHidden="0" w:defUnhideWhenUsed="0" w:defQFormat="0" w:count="377">
+  <w:latentStyles w:defLockedState="0" w:defUIPriority="99" w:defSemiHidden="0" w:defUnhideWhenUsed="0" w:defQFormat="0" w:count="376">
     <w:lsdException w:name="Normal" w:uiPriority="0" w:qFormat="1"/>
     <w:lsdException w:name="heading 1" w:uiPriority="9" w:qFormat="1"/>
     <w:lsdException w:name="heading 2" w:semiHidden="1" w:uiPriority="9" w:unhideWhenUsed="1" w:qFormat="1"/>
@@ -6575,6 +6668,7 @@
     <w:lsdException w:name="HTML Sample" w:semiHidden="1" w:unhideWhenUsed="1"/>
     <w:lsdException w:name="HTML Typewriter" w:semiHidden="1" w:unhideWhenUsed="1"/>
     <w:lsdException w:name="HTML Variable" w:semiHidden="1" w:unhideWhenUsed="1"/>
+    <w:lsdException w:name="Normal Table" w:semiHidden="1" w:unhideWhenUsed="1"/>
     <w:lsdException w:name="annotation subject" w:semiHidden="1" w:unhideWhenUsed="1"/>
     <w:lsdException w:name="No List" w:semiHidden="1" w:unhideWhenUsed="1"/>
     <w:lsdException w:name="Outline List 1" w:semiHidden="1" w:unhideWhenUsed="1"/>
@@ -6621,8 +6715,10 @@
     <w:lsdException w:name="Table Subtle 2" w:semiHidden="1" w:unhideWhenUsed="1"/>
     <w:lsdException w:name="Table Web 1" w:semiHidden="1" w:unhideWhenUsed="1"/>
     <w:lsdException w:name="Table Web 2" w:semiHidden="1" w:unhideWhenUsed="1"/>
+    <w:lsdException w:name="Table Web 3" w:semiHidden="1" w:unhideWhenUsed="1"/>
     <w:lsdException w:name="Balloon Text" w:semiHidden="1" w:unhideWhenUsed="1"/>
     <w:lsdException w:name="Table Grid" w:uiPriority="39"/>
+    <w:lsdException w:name="Table Theme" w:semiHidden="1" w:unhideWhenUsed="1"/>
     <w:lsdException w:name="Placeholder Text" w:semiHidden="1"/>
     <w:lsdException w:name="No Spacing" w:uiPriority="1" w:qFormat="1"/>
     <w:lsdException w:name="Light Shading" w:uiPriority="60"/>
@@ -6843,7 +6939,6 @@
     <w:lsdException w:name="Hashtag" w:semiHidden="1" w:unhideWhenUsed="1"/>
     <w:lsdException w:name="Unresolved Mention" w:semiHidden="1" w:unhideWhenUsed="1"/>
     <w:lsdException w:name="Smart Link" w:semiHidden="1" w:unhideWhenUsed="1"/>
-    <w:lsdException w:name="Smart Link Error" w:semiHidden="1" w:unhideWhenUsed="1"/>
   </w:latentStyles>
   <w:style w:type="paragraph" w:default="1" w:styleId="Normal">
     <w:name w:val="Normal"/>

</xml_diff>

<commit_message>
Agrego el uso de los sensores en el informe final
</commit_message>
<xml_diff>
--- a/Documentación/Informe Final/Informe Final.docx
+++ b/Documentación/Informe Final/Informe Final.docx
@@ -3823,20 +3823,20 @@
           <wp:anchor distT="0" distB="0" distL="114300" distR="114300" simplePos="0" relativeHeight="251664384" behindDoc="1" locked="0" layoutInCell="1" allowOverlap="1">
             <wp:simplePos x="0" y="0"/>
             <wp:positionH relativeFrom="margin">
-              <wp:posOffset>-441960</wp:posOffset>
+              <wp:align>center</wp:align>
             </wp:positionH>
             <wp:positionV relativeFrom="paragraph">
-              <wp:posOffset>557530</wp:posOffset>
+              <wp:posOffset>531495</wp:posOffset>
             </wp:positionV>
-            <wp:extent cx="6454775" cy="3267075"/>
-            <wp:effectExtent l="152400" t="133350" r="155575" b="180975"/>
+            <wp:extent cx="6454775" cy="3333750"/>
+            <wp:effectExtent l="152400" t="133350" r="155575" b="171450"/>
             <wp:wrapTight wrapText="bothSides">
               <wp:wrapPolygon edited="0">
-                <wp:start x="-510" y="-882"/>
-                <wp:lineTo x="-510" y="22671"/>
-                <wp:lineTo x="22057" y="22671"/>
-                <wp:lineTo x="22057" y="-882"/>
-                <wp:lineTo x="-510" y="-882"/>
+                <wp:start x="-510" y="-864"/>
+                <wp:lineTo x="-510" y="22587"/>
+                <wp:lineTo x="22057" y="22587"/>
+                <wp:lineTo x="22057" y="-864"/>
+                <wp:lineTo x="-510" y="-864"/>
               </wp:wrapPolygon>
             </wp:wrapTight>
             <wp:docPr id="4" name="Imagen 4"/>
@@ -3868,7 +3868,7 @@
                   <pic:spPr bwMode="auto">
                     <a:xfrm>
                       <a:off x="0" y="0"/>
-                      <a:ext cx="6454775" cy="3267075"/>
+                      <a:ext cx="6454775" cy="3333750"/>
                     </a:xfrm>
                     <a:prstGeom prst="rect">
                       <a:avLst/>
@@ -3927,8 +3927,6 @@
       <w:r>
         <w:t>.</w:t>
       </w:r>
-      <w:bookmarkStart w:id="17" w:name="_GoBack"/>
-      <w:bookmarkEnd w:id="17"/>
     </w:p>
     <w:p>
       <w:pPr>
@@ -3939,91 +3937,6 @@
     </w:p>
     <w:p>
       <w:pPr>
-        <w:spacing w:after="200"/>
-        <w:contextualSpacing w:val="0"/>
-        <w:jc w:val="both"/>
-      </w:pPr>
-    </w:p>
-    <w:p>
-      <w:pPr>
-        <w:spacing w:after="200"/>
-        <w:contextualSpacing w:val="0"/>
-        <w:jc w:val="both"/>
-      </w:pPr>
-    </w:p>
-    <w:p>
-      <w:pPr>
-        <w:spacing w:after="200"/>
-        <w:contextualSpacing w:val="0"/>
-        <w:jc w:val="both"/>
-      </w:pPr>
-    </w:p>
-    <w:p>
-      <w:pPr>
-        <w:spacing w:after="200"/>
-        <w:contextualSpacing w:val="0"/>
-        <w:jc w:val="both"/>
-      </w:pPr>
-    </w:p>
-    <w:p>
-      <w:pPr>
-        <w:spacing w:after="200"/>
-        <w:contextualSpacing w:val="0"/>
-        <w:jc w:val="both"/>
-      </w:pPr>
-    </w:p>
-    <w:p>
-      <w:pPr>
-        <w:spacing w:after="200"/>
-        <w:contextualSpacing w:val="0"/>
-        <w:jc w:val="both"/>
-      </w:pPr>
-    </w:p>
-    <w:p>
-      <w:pPr>
-        <w:spacing w:after="200"/>
-        <w:contextualSpacing w:val="0"/>
-        <w:jc w:val="both"/>
-      </w:pPr>
-    </w:p>
-    <w:p>
-      <w:pPr>
-        <w:spacing w:after="200"/>
-        <w:contextualSpacing w:val="0"/>
-        <w:jc w:val="both"/>
-      </w:pPr>
-    </w:p>
-    <w:p>
-      <w:pPr>
-        <w:spacing w:after="200"/>
-        <w:contextualSpacing w:val="0"/>
-        <w:jc w:val="both"/>
-      </w:pPr>
-    </w:p>
-    <w:p>
-      <w:pPr>
-        <w:spacing w:after="200"/>
-        <w:contextualSpacing w:val="0"/>
-        <w:jc w:val="both"/>
-      </w:pPr>
-    </w:p>
-    <w:p>
-      <w:pPr>
-        <w:spacing w:after="200"/>
-        <w:contextualSpacing w:val="0"/>
-        <w:rPr>
-          <w:rFonts w:asciiTheme="majorHAnsi" w:eastAsiaTheme="majorEastAsia" w:hAnsiTheme="majorHAnsi" w:cstheme="majorBidi"/>
-          <w:b/>
-          <w:bCs/>
-          <w:color w:val="4472C4" w:themeColor="accent1"/>
-        </w:rPr>
-      </w:pPr>
-      <w:r>
-        <w:br w:type="page"/>
-      </w:r>
-    </w:p>
-    <w:p>
-      <w:pPr>
         <w:pStyle w:val="Ttulo1"/>
         <w:rPr>
           <w:b/>
@@ -4033,232 +3946,7 @@
         <w:rPr>
           <w:b/>
         </w:rPr>
-        <w:lastRenderedPageBreak/>
         <w:t>Manual de usuario</w:t>
-      </w:r>
-    </w:p>
-    <w:p>
-      <w:pPr>
-        <w:shd w:val="clear" w:color="auto" w:fill="FFFFFF"/>
-        <w:spacing w:after="240" w:line="240" w:lineRule="auto"/>
-        <w:contextualSpacing w:val="0"/>
-        <w:rPr>
-          <w:rFonts w:eastAsia="Times New Roman"/>
-          <w:b/>
-          <w:bCs/>
-          <w:color w:val="24292E"/>
-          <w:sz w:val="4"/>
-          <w:szCs w:val="4"/>
-          <w:lang w:eastAsia="es-ES"/>
-        </w:rPr>
-      </w:pPr>
-    </w:p>
-    <w:p>
-      <w:pPr>
-        <w:shd w:val="clear" w:color="auto" w:fill="FFFFFF"/>
-        <w:spacing w:after="240" w:line="240" w:lineRule="auto"/>
-        <w:contextualSpacing w:val="0"/>
-        <w:rPr>
-          <w:rFonts w:eastAsia="Times New Roman"/>
-          <w:color w:val="24292E"/>
-          <w:lang w:eastAsia="es-ES"/>
-        </w:rPr>
-      </w:pPr>
-      <w:r>
-        <w:rPr>
-          <w:rFonts w:eastAsia="Times New Roman"/>
-          <w:b/>
-          <w:bCs/>
-          <w:color w:val="24292E"/>
-          <w:lang w:eastAsia="es-ES"/>
-        </w:rPr>
-        <w:t>PRIMEROS PASOS</w:t>
-      </w:r>
-      <w:r>
-        <w:rPr>
-          <w:rFonts w:eastAsia="Times New Roman"/>
-          <w:b/>
-          <w:bCs/>
-          <w:color w:val="24292E"/>
-          <w:lang w:eastAsia="es-ES"/>
-        </w:rPr>
-        <w:t xml:space="preserve">: </w:t>
-      </w:r>
-      <w:r>
-        <w:rPr>
-          <w:rFonts w:eastAsia="Times New Roman"/>
-          <w:color w:val="24292E"/>
-          <w:lang w:eastAsia="es-ES"/>
-        </w:rPr>
-        <w:t xml:space="preserve">Conexión </w:t>
-      </w:r>
-      <w:proofErr w:type="spellStart"/>
-      <w:r>
-        <w:rPr>
-          <w:rFonts w:eastAsia="Times New Roman"/>
-          <w:color w:val="24292E"/>
-          <w:lang w:eastAsia="es-ES"/>
-        </w:rPr>
-        <w:t>SmartFarm</w:t>
-      </w:r>
-      <w:proofErr w:type="spellEnd"/>
-      <w:r>
-        <w:rPr>
-          <w:rFonts w:eastAsia="Times New Roman"/>
-          <w:color w:val="24292E"/>
-          <w:lang w:eastAsia="es-ES"/>
-        </w:rPr>
-        <w:t xml:space="preserve"> – Android</w:t>
-      </w:r>
-    </w:p>
-    <w:p>
-      <w:pPr>
-        <w:numPr>
-          <w:ilvl w:val="0"/>
-          <w:numId w:val="9"/>
-        </w:numPr>
-        <w:shd w:val="clear" w:color="auto" w:fill="FFFFFF"/>
-        <w:spacing w:before="100" w:beforeAutospacing="1" w:after="100" w:afterAutospacing="1" w:line="240" w:lineRule="auto"/>
-        <w:contextualSpacing w:val="0"/>
-        <w:rPr>
-          <w:rFonts w:eastAsia="Times New Roman"/>
-          <w:color w:val="24292E"/>
-          <w:lang w:eastAsia="es-ES"/>
-        </w:rPr>
-      </w:pPr>
-      <w:r>
-        <w:rPr>
-          <w:rFonts w:eastAsia="Times New Roman"/>
-          <w:color w:val="24292E"/>
-          <w:lang w:eastAsia="es-ES"/>
-        </w:rPr>
-        <w:t xml:space="preserve">El usuario encenderá </w:t>
-      </w:r>
-      <w:proofErr w:type="spellStart"/>
-      <w:r>
-        <w:rPr>
-          <w:rFonts w:eastAsia="Times New Roman"/>
-          <w:color w:val="24292E"/>
-          <w:lang w:eastAsia="es-ES"/>
-        </w:rPr>
-        <w:t>SmartFarm</w:t>
-      </w:r>
-      <w:proofErr w:type="spellEnd"/>
-      <w:r>
-        <w:rPr>
-          <w:rFonts w:eastAsia="Times New Roman"/>
-          <w:color w:val="24292E"/>
-          <w:lang w:eastAsia="es-ES"/>
-        </w:rPr>
-        <w:t>.</w:t>
-      </w:r>
-    </w:p>
-    <w:p>
-      <w:pPr>
-        <w:numPr>
-          <w:ilvl w:val="0"/>
-          <w:numId w:val="9"/>
-        </w:numPr>
-        <w:shd w:val="clear" w:color="auto" w:fill="FFFFFF"/>
-        <w:spacing w:before="60" w:after="100" w:afterAutospacing="1" w:line="240" w:lineRule="auto"/>
-        <w:contextualSpacing w:val="0"/>
-        <w:rPr>
-          <w:rFonts w:eastAsia="Times New Roman"/>
-          <w:color w:val="24292E"/>
-          <w:lang w:eastAsia="es-ES"/>
-        </w:rPr>
-      </w:pPr>
-      <w:r>
-        <w:rPr>
-          <w:rFonts w:eastAsia="Times New Roman"/>
-          <w:color w:val="24292E"/>
-          <w:lang w:eastAsia="es-ES"/>
-        </w:rPr>
-        <w:t xml:space="preserve">El usuario ingresará a la aplicación </w:t>
-      </w:r>
-      <w:proofErr w:type="spellStart"/>
-      <w:r>
-        <w:rPr>
-          <w:rFonts w:eastAsia="Times New Roman"/>
-          <w:color w:val="24292E"/>
-          <w:lang w:eastAsia="es-ES"/>
-        </w:rPr>
-        <w:t>SmartFarm</w:t>
-      </w:r>
-      <w:proofErr w:type="spellEnd"/>
-      <w:r>
-        <w:rPr>
-          <w:rFonts w:eastAsia="Times New Roman"/>
-          <w:color w:val="24292E"/>
-          <w:lang w:eastAsia="es-ES"/>
-        </w:rPr>
-        <w:t xml:space="preserve"> en su dispositivo Android* (previamente descargada e instalada).</w:t>
-      </w:r>
-    </w:p>
-    <w:p>
-      <w:pPr>
-        <w:numPr>
-          <w:ilvl w:val="0"/>
-          <w:numId w:val="9"/>
-        </w:numPr>
-        <w:shd w:val="clear" w:color="auto" w:fill="FFFFFF"/>
-        <w:spacing w:before="60" w:after="100" w:afterAutospacing="1" w:line="240" w:lineRule="auto"/>
-        <w:contextualSpacing w:val="0"/>
-        <w:rPr>
-          <w:rFonts w:eastAsia="Times New Roman"/>
-          <w:color w:val="24292E"/>
-          <w:lang w:eastAsia="es-ES"/>
-        </w:rPr>
-      </w:pPr>
-      <w:r>
-        <w:rPr>
-          <w:rFonts w:eastAsia="Times New Roman"/>
-          <w:color w:val="24292E"/>
-          <w:lang w:eastAsia="es-ES"/>
-        </w:rPr>
-        <w:t>Pasos para que se conecte a la red (falta definir)</w:t>
-      </w:r>
-    </w:p>
-    <w:p>
-      <w:pPr>
-        <w:numPr>
-          <w:ilvl w:val="0"/>
-          <w:numId w:val="9"/>
-        </w:numPr>
-        <w:shd w:val="clear" w:color="auto" w:fill="FFFFFF"/>
-        <w:spacing w:before="60" w:after="100" w:afterAutospacing="1" w:line="240" w:lineRule="auto"/>
-        <w:contextualSpacing w:val="0"/>
-        <w:rPr>
-          <w:rFonts w:eastAsia="Times New Roman"/>
-          <w:color w:val="24292E"/>
-          <w:lang w:eastAsia="es-ES"/>
-        </w:rPr>
-      </w:pPr>
-      <w:r>
-        <w:rPr>
-          <w:rFonts w:eastAsia="Times New Roman"/>
-          <w:color w:val="24292E"/>
-          <w:lang w:eastAsia="es-ES"/>
-        </w:rPr>
-        <w:t xml:space="preserve">Luego de un tiempo pequeño, el dispositivo </w:t>
-      </w:r>
-      <w:proofErr w:type="spellStart"/>
-      <w:r>
-        <w:rPr>
-          <w:rFonts w:eastAsia="Times New Roman"/>
-          <w:color w:val="24292E"/>
-          <w:lang w:eastAsia="es-ES"/>
-        </w:rPr>
-        <w:t>SmartFarm</w:t>
-      </w:r>
-      <w:proofErr w:type="spellEnd"/>
-      <w:r>
-        <w:rPr>
-          <w:rFonts w:eastAsia="Times New Roman"/>
-          <w:color w:val="24292E"/>
-          <w:lang w:eastAsia="es-ES"/>
-        </w:rPr>
-        <w:t xml:space="preserve"> ya se encontrará conectado a la Red.</w:t>
       </w:r>
     </w:p>
     <w:p>
@@ -4282,70 +3970,80 @@
           <w:color w:val="24292E"/>
           <w:lang w:eastAsia="es-ES"/>
         </w:rPr>
-        <w:t>Versión mínima de Android: a definir.</w:t>
-      </w:r>
-    </w:p>
-    <w:p>
-      <w:pPr>
-        <w:shd w:val="clear" w:color="auto" w:fill="FFFFFF"/>
-        <w:spacing w:after="240" w:line="240" w:lineRule="auto"/>
-        <w:contextualSpacing w:val="0"/>
+        <w:t>El usuario ingresará a la aplicación Smart</w:t>
+      </w:r>
+      <w:r>
         <w:rPr>
           <w:rFonts w:eastAsia="Times New Roman"/>
           <w:color w:val="24292E"/>
           <w:lang w:eastAsia="es-ES"/>
         </w:rPr>
-      </w:pPr>
-      <w:r>
-        <w:rPr>
-          <w:rFonts w:eastAsia="Times New Roman"/>
-          <w:b/>
-          <w:bCs/>
-          <w:color w:val="24292E"/>
-          <w:lang w:eastAsia="es-ES"/>
-        </w:rPr>
-        <w:t>EVENTOS</w:t>
-      </w:r>
-    </w:p>
-    <w:p>
-      <w:pPr>
-        <w:shd w:val="clear" w:color="auto" w:fill="FFFFFF"/>
-        <w:spacing w:after="240" w:line="240" w:lineRule="auto"/>
-        <w:contextualSpacing w:val="0"/>
+        <w:t xml:space="preserve"> </w:t>
+      </w:r>
+      <w:proofErr w:type="spellStart"/>
+      <w:r>
         <w:rPr>
           <w:rFonts w:eastAsia="Times New Roman"/>
           <w:color w:val="24292E"/>
           <w:lang w:eastAsia="es-ES"/>
         </w:rPr>
-      </w:pPr>
+        <w:t>Farm</w:t>
+      </w:r>
+      <w:proofErr w:type="spellEnd"/>
       <w:r>
         <w:rPr>
           <w:rFonts w:eastAsia="Times New Roman"/>
-          <w:b/>
-          <w:bCs/>
           <w:color w:val="24292E"/>
           <w:lang w:eastAsia="es-ES"/>
         </w:rPr>
-        <w:t xml:space="preserve">Prender Dispositivo </w:t>
-      </w:r>
-      <w:proofErr w:type="spellStart"/>
+        <w:t xml:space="preserve"> </w:t>
+      </w:r>
       <w:r>
         <w:rPr>
           <w:rFonts w:eastAsia="Times New Roman"/>
-          <w:b/>
-          <w:bCs/>
           <w:color w:val="24292E"/>
           <w:lang w:eastAsia="es-ES"/>
         </w:rPr>
-        <w:t>SmartFarm</w:t>
-      </w:r>
-      <w:proofErr w:type="spellEnd"/>
+        <w:t>desde</w:t>
+      </w:r>
+      <w:r>
+        <w:rPr>
+          <w:rFonts w:eastAsia="Times New Roman"/>
+          <w:color w:val="24292E"/>
+          <w:lang w:eastAsia="es-ES"/>
+        </w:rPr>
+        <w:t xml:space="preserve"> su dispositivo Android (previamente descargada e instalada).</w:t>
+      </w:r>
+      <w:r>
+        <w:rPr>
+          <w:rFonts w:eastAsia="Times New Roman"/>
+          <w:color w:val="24292E"/>
+          <w:lang w:eastAsia="es-ES"/>
+        </w:rPr>
+        <w:t xml:space="preserve"> </w:t>
+      </w:r>
+      <w:r>
+        <w:rPr>
+          <w:rFonts w:eastAsia="Times New Roman"/>
+          <w:color w:val="24292E"/>
+          <w:lang w:eastAsia="es-ES"/>
+        </w:rPr>
+        <w:t>Versión mínima de Android:</w:t>
+      </w:r>
+      <w:r>
+        <w:rPr>
+          <w:rFonts w:eastAsia="Times New Roman"/>
+          <w:color w:val="24292E"/>
+          <w:lang w:eastAsia="es-ES"/>
+        </w:rPr>
+        <w:t xml:space="preserve"> 4.4 KitKat</w:t>
+      </w:r>
     </w:p>
     <w:p>
       <w:pPr>
         <w:numPr>
           <w:ilvl w:val="0"/>
-          <w:numId w:val="13"/>
+          <w:numId w:val="10"/>
         </w:numPr>
         <w:shd w:val="clear" w:color="auto" w:fill="FFFFFF"/>
         <w:spacing w:before="100" w:beforeAutospacing="1" w:after="100" w:afterAutospacing="1" w:line="240" w:lineRule="auto"/>
@@ -4362,32 +4060,30 @@
           <w:color w:val="24292E"/>
           <w:lang w:eastAsia="es-ES"/>
         </w:rPr>
-        <w:t xml:space="preserve">Desde el dispositivo Android en la aplicación </w:t>
-      </w:r>
-      <w:proofErr w:type="spellStart"/>
+        <w:t xml:space="preserve">El usuario podrá observar el estado de los sensores, obtener la última </w:t>
+      </w:r>
       <w:r>
         <w:rPr>
           <w:rFonts w:eastAsia="Times New Roman"/>
           <w:color w:val="24292E"/>
           <w:lang w:eastAsia="es-ES"/>
         </w:rPr>
-        <w:t>SmartFarm</w:t>
-      </w:r>
-      <w:proofErr w:type="spellEnd"/>
+        <w:t>imagen de la planta</w:t>
+      </w:r>
       <w:r>
         <w:rPr>
           <w:rFonts w:eastAsia="Times New Roman"/>
           <w:color w:val="24292E"/>
           <w:lang w:eastAsia="es-ES"/>
         </w:rPr>
-        <w:t>, el usuario deberá presionar el botón Prender.</w:t>
+        <w:t xml:space="preserve"> o ver las estadísticas realizadas por el procesamiento de imagen.</w:t>
       </w:r>
     </w:p>
     <w:p>
       <w:pPr>
         <w:numPr>
           <w:ilvl w:val="0"/>
-          <w:numId w:val="13"/>
+          <w:numId w:val="10"/>
         </w:numPr>
         <w:shd w:val="clear" w:color="auto" w:fill="FFFFFF"/>
         <w:spacing w:before="60" w:after="100" w:afterAutospacing="1" w:line="240" w:lineRule="auto"/>
@@ -4404,32 +4100,39 @@
           <w:color w:val="24292E"/>
           <w:lang w:eastAsia="es-ES"/>
         </w:rPr>
-        <w:t xml:space="preserve">Opcionalmente se podrá optar por prender mediante </w:t>
-      </w:r>
-      <w:proofErr w:type="spellStart"/>
+        <w:t>Además,</w:t>
+      </w:r>
       <w:r>
         <w:rPr>
           <w:rFonts w:eastAsia="Times New Roman"/>
           <w:color w:val="24292E"/>
           <w:lang w:eastAsia="es-ES"/>
         </w:rPr>
-        <w:t>shake</w:t>
-      </w:r>
-      <w:proofErr w:type="spellEnd"/>
+        <w:t xml:space="preserve"> se </w:t>
+      </w:r>
       <w:r>
         <w:rPr>
           <w:rFonts w:eastAsia="Times New Roman"/>
           <w:color w:val="24292E"/>
           <w:lang w:eastAsia="es-ES"/>
         </w:rPr>
-        <w:t xml:space="preserve"> (agitar el celular).</w:t>
-      </w:r>
-    </w:p>
-    <w:p>
-      <w:pPr>
+        <w:t>agregaron 3 sensores</w:t>
+      </w:r>
+      <w:r>
+        <w:rPr>
+          <w:rFonts w:eastAsia="Times New Roman"/>
+          <w:color w:val="24292E"/>
+          <w:lang w:eastAsia="es-ES"/>
+        </w:rPr>
+        <w:t>:</w:t>
+      </w:r>
+    </w:p>
+    <w:p>
+      <w:pPr>
+        <w:pStyle w:val="Prrafodelista"/>
         <w:numPr>
           <w:ilvl w:val="0"/>
-          <w:numId w:val="13"/>
+          <w:numId w:val="4"/>
         </w:numPr>
         <w:shd w:val="clear" w:color="auto" w:fill="FFFFFF"/>
         <w:spacing w:before="60" w:after="100" w:afterAutospacing="1" w:line="240" w:lineRule="auto"/>
@@ -4446,7 +4149,7 @@
           <w:color w:val="24292E"/>
           <w:lang w:eastAsia="es-ES"/>
         </w:rPr>
-        <w:t xml:space="preserve">Opcionalmente se podrá prender el dispositivo mediante el botón Apagar/Prender dispuesto en el dispositivo </w:t>
+        <w:t xml:space="preserve">El sensor TYPE_ACCELEROMETER mide la aceleración aplicada al dispositivo. Cuando detectamos un </w:t>
       </w:r>
       <w:proofErr w:type="spellStart"/>
       <w:r>
@@ -4455,7 +4158,7 @@
           <w:color w:val="24292E"/>
           <w:lang w:eastAsia="es-ES"/>
         </w:rPr>
-        <w:t>SmartFarm</w:t>
+        <w:t>shake</w:t>
       </w:r>
       <w:proofErr w:type="spellEnd"/>
       <w:r>
@@ -4464,53 +4167,31 @@
           <w:color w:val="24292E"/>
           <w:lang w:eastAsia="es-ES"/>
         </w:rPr>
-        <w:t>.</w:t>
-      </w:r>
-    </w:p>
-    <w:p>
-      <w:pPr>
-        <w:shd w:val="clear" w:color="auto" w:fill="FFFFFF"/>
-        <w:spacing w:after="240" w:line="240" w:lineRule="auto"/>
-        <w:contextualSpacing w:val="0"/>
+        <w:t xml:space="preserve"> </w:t>
+      </w:r>
+      <w:r>
         <w:rPr>
           <w:rFonts w:eastAsia="Times New Roman"/>
           <w:color w:val="24292E"/>
           <w:lang w:eastAsia="es-ES"/>
         </w:rPr>
-      </w:pPr>
-      <w:r>
-        <w:rPr>
-          <w:rFonts w:eastAsia="Times New Roman"/>
-          <w:b/>
-          <w:bCs/>
-          <w:color w:val="24292E"/>
-          <w:lang w:eastAsia="es-ES"/>
-        </w:rPr>
-        <w:t>Obtener reporte de ritmo de Crecimiento de Planta</w:t>
-      </w:r>
-    </w:p>
-    <w:p>
-      <w:pPr>
-        <w:numPr>
-          <w:ilvl w:val="0"/>
-          <w:numId w:val="14"/>
-        </w:numPr>
-        <w:shd w:val="clear" w:color="auto" w:fill="FFFFFF"/>
-        <w:spacing w:before="100" w:beforeAutospacing="1" w:after="100" w:afterAutospacing="1" w:line="240" w:lineRule="auto"/>
-        <w:contextualSpacing w:val="0"/>
+        <w:t xml:space="preserve">se </w:t>
+      </w:r>
+      <w:r>
         <w:rPr>
           <w:rFonts w:eastAsia="Times New Roman"/>
           <w:color w:val="24292E"/>
           <w:lang w:eastAsia="es-ES"/>
         </w:rPr>
-      </w:pPr>
+        <w:t>accederá a la</w:t>
+      </w:r>
       <w:r>
         <w:rPr>
           <w:rFonts w:eastAsia="Times New Roman"/>
           <w:color w:val="24292E"/>
           <w:lang w:eastAsia="es-ES"/>
         </w:rPr>
-        <w:t xml:space="preserve">Desde el dispositivo Android en la aplicación </w:t>
+        <w:t xml:space="preserve"> </w:t>
       </w:r>
       <w:proofErr w:type="spellStart"/>
       <w:r>
@@ -4519,7 +4200,7 @@
           <w:color w:val="24292E"/>
           <w:lang w:eastAsia="es-ES"/>
         </w:rPr>
-        <w:t>SmartFarm</w:t>
+        <w:t>Activity</w:t>
       </w:r>
       <w:proofErr w:type="spellEnd"/>
       <w:r>
@@ -4528,14 +4209,15 @@
           <w:color w:val="24292E"/>
           <w:lang w:eastAsia="es-ES"/>
         </w:rPr>
-        <w:t>, el usuario deberá ingresar a la actividad Obtener Reporte.</w:t>
-      </w:r>
-    </w:p>
-    <w:p>
-      <w:pPr>
+        <w:t xml:space="preserve"> “Nosotros” que muestra la información de los alumnos que cursan la materia</w:t>
+      </w:r>
+    </w:p>
+    <w:p>
+      <w:pPr>
+        <w:pStyle w:val="Prrafodelista"/>
         <w:numPr>
           <w:ilvl w:val="0"/>
-          <w:numId w:val="14"/>
+          <w:numId w:val="4"/>
         </w:numPr>
         <w:shd w:val="clear" w:color="auto" w:fill="FFFFFF"/>
         <w:spacing w:before="60" w:after="100" w:afterAutospacing="1" w:line="240" w:lineRule="auto"/>
@@ -4552,32 +4234,57 @@
           <w:color w:val="24292E"/>
           <w:lang w:eastAsia="es-ES"/>
         </w:rPr>
-        <w:t xml:space="preserve">El usuario deberá seleccionar la Planta que se encuentra en el dispositivo </w:t>
-      </w:r>
-      <w:proofErr w:type="spellStart"/>
+        <w:t xml:space="preserve">El sensor TYPE_PROXIMITY proporciona la distancia entre el dispositivo y otro objeto. Cuando detectamos que el sensor de proximidad del teléfono este tapado se </w:t>
+      </w:r>
       <w:r>
         <w:rPr>
           <w:rFonts w:eastAsia="Times New Roman"/>
           <w:color w:val="24292E"/>
           <w:lang w:eastAsia="es-ES"/>
         </w:rPr>
-        <w:t>SmartFarm</w:t>
-      </w:r>
-      <w:proofErr w:type="spellEnd"/>
+        <w:t>accederá</w:t>
+      </w:r>
       <w:r>
         <w:rPr>
           <w:rFonts w:eastAsia="Times New Roman"/>
           <w:color w:val="24292E"/>
           <w:lang w:eastAsia="es-ES"/>
         </w:rPr>
-        <w:t>.</w:t>
-      </w:r>
-    </w:p>
-    <w:p>
-      <w:pPr>
+        <w:t xml:space="preserve"> a </w:t>
+      </w:r>
+      <w:r>
+        <w:rPr>
+          <w:rFonts w:eastAsia="Times New Roman"/>
+          <w:color w:val="24292E"/>
+          <w:lang w:eastAsia="es-ES"/>
+        </w:rPr>
+        <w:t xml:space="preserve">la </w:t>
+      </w:r>
+      <w:proofErr w:type="spellStart"/>
+      <w:r>
+        <w:rPr>
+          <w:rFonts w:eastAsia="Times New Roman"/>
+          <w:color w:val="24292E"/>
+          <w:lang w:eastAsia="es-ES"/>
+        </w:rPr>
+        <w:t>Activity</w:t>
+      </w:r>
+      <w:proofErr w:type="spellEnd"/>
+      <w:r>
+        <w:rPr>
+          <w:rFonts w:eastAsia="Times New Roman"/>
+          <w:color w:val="24292E"/>
+          <w:lang w:eastAsia="es-ES"/>
+        </w:rPr>
+        <w:t xml:space="preserve"> “Obtener foto”</w:t>
+      </w:r>
+    </w:p>
+    <w:p>
+      <w:pPr>
+        <w:pStyle w:val="Prrafodelista"/>
         <w:numPr>
           <w:ilvl w:val="0"/>
-          <w:numId w:val="14"/>
+          <w:numId w:val="4"/>
         </w:numPr>
         <w:shd w:val="clear" w:color="auto" w:fill="FFFFFF"/>
         <w:spacing w:before="60" w:after="100" w:afterAutospacing="1" w:line="240" w:lineRule="auto"/>
@@ -4594,17 +4301,14 @@
           <w:color w:val="24292E"/>
           <w:lang w:eastAsia="es-ES"/>
         </w:rPr>
-        <w:t>El usuario deberá oprimir Aceptar.</w:t>
-      </w:r>
-    </w:p>
-    <w:p>
-      <w:pPr>
-        <w:numPr>
-          <w:ilvl w:val="0"/>
-          <w:numId w:val="14"/>
-        </w:numPr>
+        <w:t>El sensor TYPE_LIGHT proporciona la luz ambiente en unidad de medida lux. Cuando se detecta que hay mucha luz ambiente, se muestra un mensaje por pantalla mostrando exactamente su valor.</w:t>
+      </w:r>
+    </w:p>
+    <w:p>
+      <w:pPr>
         <w:shd w:val="clear" w:color="auto" w:fill="FFFFFF"/>
-        <w:spacing w:before="60" w:after="100" w:afterAutospacing="1" w:line="240" w:lineRule="auto"/>
+        <w:spacing w:before="100" w:beforeAutospacing="1" w:after="100" w:afterAutospacing="1" w:line="240" w:lineRule="auto"/>
+        <w:ind w:left="360"/>
         <w:contextualSpacing w:val="0"/>
         <w:rPr>
           <w:rFonts w:eastAsia="Times New Roman"/>
@@ -4612,103 +4316,77 @@
           <w:lang w:eastAsia="es-ES"/>
         </w:rPr>
       </w:pPr>
-      <w:r>
-        <w:rPr>
-          <w:rFonts w:eastAsia="Times New Roman"/>
-          <w:color w:val="24292E"/>
-          <w:lang w:eastAsia="es-ES"/>
-        </w:rPr>
-        <w:t xml:space="preserve">Se realizará la sincronización de la cámara con el entorno creado en el dispositivo </w:t>
-      </w:r>
-      <w:proofErr w:type="spellStart"/>
-      <w:r>
-        <w:rPr>
-          <w:rFonts w:eastAsia="Times New Roman"/>
-          <w:color w:val="24292E"/>
-          <w:lang w:eastAsia="es-ES"/>
-        </w:rPr>
-        <w:t>SmartFarm</w:t>
-      </w:r>
-      <w:proofErr w:type="spellEnd"/>
-      <w:r>
-        <w:rPr>
-          <w:rFonts w:eastAsia="Times New Roman"/>
-          <w:color w:val="24292E"/>
-          <w:lang w:eastAsia="es-ES"/>
-        </w:rPr>
-        <w:t>, calibrando las Leds para obtener una luz correcta para tomar imágenes. Y se realizará el procesamiento de las mismas para obtener los datos:</w:t>
-      </w:r>
-    </w:p>
-    <w:p>
-      <w:pPr>
-        <w:numPr>
-          <w:ilvl w:val="1"/>
-          <w:numId w:val="14"/>
-        </w:numPr>
-        <w:shd w:val="clear" w:color="auto" w:fill="FFFFFF"/>
-        <w:spacing w:before="100" w:beforeAutospacing="1" w:after="100" w:afterAutospacing="1" w:line="240" w:lineRule="auto"/>
+    </w:p>
+    <w:p>
+      <w:pPr>
+        <w:spacing w:after="200"/>
         <w:contextualSpacing w:val="0"/>
-        <w:rPr>
-          <w:rFonts w:eastAsia="Times New Roman"/>
-          <w:color w:val="24292E"/>
-          <w:lang w:eastAsia="es-ES"/>
-        </w:rPr>
-      </w:pPr>
-      <w:r>
-        <w:rPr>
-          <w:rFonts w:eastAsia="Times New Roman"/>
-          <w:color w:val="24292E"/>
-          <w:lang w:eastAsia="es-ES"/>
-        </w:rPr>
-        <w:t>Diámetro estimado del tallo.</w:t>
-      </w:r>
-    </w:p>
-    <w:p>
-      <w:pPr>
-        <w:numPr>
-          <w:ilvl w:val="1"/>
-          <w:numId w:val="14"/>
-        </w:numPr>
-        <w:shd w:val="clear" w:color="auto" w:fill="FFFFFF"/>
-        <w:spacing w:before="60" w:after="100" w:afterAutospacing="1" w:line="240" w:lineRule="auto"/>
+        <w:jc w:val="both"/>
+      </w:pPr>
+    </w:p>
+    <w:p>
+      <w:pPr>
+        <w:spacing w:after="200"/>
         <w:contextualSpacing w:val="0"/>
-        <w:rPr>
-          <w:rFonts w:eastAsia="Times New Roman"/>
-          <w:color w:val="24292E"/>
-          <w:lang w:eastAsia="es-ES"/>
-        </w:rPr>
-      </w:pPr>
-      <w:r>
-        <w:rPr>
-          <w:rFonts w:eastAsia="Times New Roman"/>
-          <w:color w:val="24292E"/>
-          <w:lang w:eastAsia="es-ES"/>
-        </w:rPr>
-        <w:t>Nivel de follaje</w:t>
-      </w:r>
-    </w:p>
-    <w:p>
-      <w:pPr>
-        <w:shd w:val="clear" w:color="auto" w:fill="FFFFFF"/>
-        <w:spacing w:after="100" w:afterAutospacing="1" w:line="240" w:lineRule="auto"/>
+        <w:jc w:val="both"/>
+      </w:pPr>
+    </w:p>
+    <w:p>
+      <w:pPr>
+        <w:spacing w:after="200"/>
         <w:contextualSpacing w:val="0"/>
-        <w:rPr>
-          <w:rFonts w:eastAsia="Times New Roman"/>
-          <w:color w:val="24292E"/>
-          <w:lang w:eastAsia="es-ES"/>
-        </w:rPr>
-      </w:pPr>
-      <w:r>
-        <w:rPr>
-          <w:rFonts w:eastAsia="Times New Roman"/>
-          <w:color w:val="24292E"/>
-          <w:lang w:eastAsia="es-ES"/>
-        </w:rPr>
-        <w:t>Que se utilizarán para realizar una comparativa en caso de que existan datos anteriores sobre dicha planta, y se los informará. De lo contrario, se informará el Diámetro estimado del tallo y el nivel de follaje.</w:t>
-      </w:r>
-    </w:p>
-    <w:p/>
-    <w:p/>
+        <w:jc w:val="both"/>
+      </w:pPr>
+    </w:p>
+    <w:p>
+      <w:pPr>
+        <w:spacing w:after="200"/>
+        <w:contextualSpacing w:val="0"/>
+        <w:jc w:val="both"/>
+      </w:pPr>
+    </w:p>
+    <w:p>
+      <w:pPr>
+        <w:spacing w:after="200"/>
+        <w:contextualSpacing w:val="0"/>
+        <w:jc w:val="both"/>
+      </w:pPr>
+      <w:bookmarkStart w:id="17" w:name="_GoBack"/>
+      <w:bookmarkEnd w:id="17"/>
+    </w:p>
+    <w:p>
+      <w:pPr>
+        <w:spacing w:after="200"/>
+        <w:contextualSpacing w:val="0"/>
+        <w:jc w:val="both"/>
+      </w:pPr>
+    </w:p>
+    <w:p>
+      <w:pPr>
+        <w:spacing w:after="200"/>
+        <w:contextualSpacing w:val="0"/>
+        <w:jc w:val="both"/>
+      </w:pPr>
+    </w:p>
+    <w:p>
+      <w:pPr>
+        <w:spacing w:after="200"/>
+        <w:contextualSpacing w:val="0"/>
+        <w:jc w:val="both"/>
+      </w:pPr>
+    </w:p>
+    <w:p>
+      <w:pPr>
+        <w:spacing w:after="200"/>
+        <w:contextualSpacing w:val="0"/>
+        <w:rPr>
+          <w:rFonts w:asciiTheme="majorHAnsi" w:eastAsiaTheme="majorEastAsia" w:hAnsiTheme="majorHAnsi" w:cstheme="majorBidi"/>
+          <w:b/>
+          <w:bCs/>
+          <w:color w:val="4472C4" w:themeColor="accent1"/>
+        </w:rPr>
+      </w:pPr>
+    </w:p>
     <w:sectPr>
       <w:headerReference w:type="default" r:id="rId15"/>
       <w:footerReference w:type="default" r:id="rId16"/>
@@ -5192,9 +4870,9 @@
       <w:lvlJc w:val="left"/>
       <w:pPr>
         <w:tabs>
-          <w:tab w:val="num" w:pos="720"/>
+          <w:tab w:val="num" w:pos="360"/>
         </w:tabs>
-        <w:ind w:left="720" w:hanging="360"/>
+        <w:ind w:left="360" w:hanging="360"/>
       </w:pPr>
       <w:rPr>
         <w:rFonts w:ascii="Symbol" w:hAnsi="Symbol" w:hint="default"/>
@@ -5208,9 +4886,9 @@
       <w:lvlJc w:val="left"/>
       <w:pPr>
         <w:tabs>
-          <w:tab w:val="num" w:pos="1440"/>
+          <w:tab w:val="num" w:pos="1080"/>
         </w:tabs>
-        <w:ind w:left="1440" w:hanging="360"/>
+        <w:ind w:left="1080" w:hanging="360"/>
       </w:pPr>
       <w:rPr>
         <w:rFonts w:ascii="Courier New" w:hAnsi="Courier New" w:hint="default"/>
@@ -5224,9 +4902,9 @@
       <w:lvlJc w:val="left"/>
       <w:pPr>
         <w:tabs>
-          <w:tab w:val="num" w:pos="2160"/>
+          <w:tab w:val="num" w:pos="1800"/>
         </w:tabs>
-        <w:ind w:left="2160" w:hanging="360"/>
+        <w:ind w:left="1800" w:hanging="360"/>
       </w:pPr>
       <w:rPr>
         <w:rFonts w:ascii="Wingdings" w:hAnsi="Wingdings" w:hint="default"/>
@@ -5240,9 +4918,9 @@
       <w:lvlJc w:val="left"/>
       <w:pPr>
         <w:tabs>
-          <w:tab w:val="num" w:pos="2880"/>
+          <w:tab w:val="num" w:pos="2520"/>
         </w:tabs>
-        <w:ind w:left="2880" w:hanging="360"/>
+        <w:ind w:left="2520" w:hanging="360"/>
       </w:pPr>
       <w:rPr>
         <w:rFonts w:ascii="Wingdings" w:hAnsi="Wingdings" w:hint="default"/>
@@ -5256,9 +4934,9 @@
       <w:lvlJc w:val="left"/>
       <w:pPr>
         <w:tabs>
-          <w:tab w:val="num" w:pos="3600"/>
+          <w:tab w:val="num" w:pos="3240"/>
         </w:tabs>
-        <w:ind w:left="3600" w:hanging="360"/>
+        <w:ind w:left="3240" w:hanging="360"/>
       </w:pPr>
       <w:rPr>
         <w:rFonts w:ascii="Wingdings" w:hAnsi="Wingdings" w:hint="default"/>
@@ -5272,9 +4950,9 @@
       <w:lvlJc w:val="left"/>
       <w:pPr>
         <w:tabs>
-          <w:tab w:val="num" w:pos="4320"/>
+          <w:tab w:val="num" w:pos="3960"/>
         </w:tabs>
-        <w:ind w:left="4320" w:hanging="360"/>
+        <w:ind w:left="3960" w:hanging="360"/>
       </w:pPr>
       <w:rPr>
         <w:rFonts w:ascii="Wingdings" w:hAnsi="Wingdings" w:hint="default"/>
@@ -5288,9 +4966,9 @@
       <w:lvlJc w:val="left"/>
       <w:pPr>
         <w:tabs>
-          <w:tab w:val="num" w:pos="5040"/>
+          <w:tab w:val="num" w:pos="4680"/>
         </w:tabs>
-        <w:ind w:left="5040" w:hanging="360"/>
+        <w:ind w:left="4680" w:hanging="360"/>
       </w:pPr>
       <w:rPr>
         <w:rFonts w:ascii="Wingdings" w:hAnsi="Wingdings" w:hint="default"/>
@@ -5304,9 +4982,9 @@
       <w:lvlJc w:val="left"/>
       <w:pPr>
         <w:tabs>
-          <w:tab w:val="num" w:pos="5760"/>
+          <w:tab w:val="num" w:pos="5400"/>
         </w:tabs>
-        <w:ind w:left="5760" w:hanging="360"/>
+        <w:ind w:left="5400" w:hanging="360"/>
       </w:pPr>
       <w:rPr>
         <w:rFonts w:ascii="Wingdings" w:hAnsi="Wingdings" w:hint="default"/>
@@ -5320,9 +4998,9 @@
       <w:lvlJc w:val="left"/>
       <w:pPr>
         <w:tabs>
-          <w:tab w:val="num" w:pos="6480"/>
+          <w:tab w:val="num" w:pos="6120"/>
         </w:tabs>
-        <w:ind w:left="6480" w:hanging="360"/>
+        <w:ind w:left="6120" w:hanging="360"/>
       </w:pPr>
       <w:rPr>
         <w:rFonts w:ascii="Wingdings" w:hAnsi="Wingdings" w:hint="default"/>

</xml_diff>